<commit_message>
Añadidos documentos de pantallas a SRS
</commit_message>
<xml_diff>
--- a/Requisitos/pantallas/SRES_PModLugar.docx
+++ b/Requisitos/pantallas/SRES_PModLugar.docx
@@ -316,8 +316,6 @@
         </w:rPr>
         <w:t>Se asume que el administrador</w:t>
       </w:r>
-      <w:bookmarkStart w:id="0" w:name="_GoBack"/>
-      <w:bookmarkEnd w:id="0"/>
       <w:r>
         <w:rPr>
           <w:sz w:val="24"/>
@@ -331,6 +329,13 @@
           <w:szCs w:val="24"/>
         </w:rPr>
         <w:t>Principal</w:t>
+      </w:r>
+      <w:r>
+        <w:rPr>
+          <w:sz w:val="24"/>
+          <w:szCs w:val="24"/>
+        </w:rPr>
+        <w:t>.</w:t>
       </w:r>
     </w:p>
     <w:p>
@@ -349,6 +354,7 @@
           <w:szCs w:val="24"/>
         </w:rPr>
       </w:pPr>
+      <w:bookmarkStart w:id="0" w:name="_Hlk532732446"/>
       <w:r>
         <w:rPr>
           <w:sz w:val="24"/>
@@ -400,6 +406,7 @@
         </w:rPr>
         <w:t>.</w:t>
       </w:r>
+      <w:bookmarkEnd w:id="0"/>
     </w:p>
     <w:p>
       <w:pPr>
@@ -421,6 +428,8 @@
           <w:szCs w:val="24"/>
         </w:rPr>
       </w:pPr>
+      <w:bookmarkStart w:id="1" w:name="_Hlk532732469"/>
+      <w:bookmarkStart w:id="2" w:name="_GoBack"/>
       <w:r>
         <w:rPr>
           <w:sz w:val="24"/>
@@ -697,6 +706,8 @@
         </w:rPr>
         <w:t xml:space="preserve"> pulsa arriba a la izquierda y puede ver su cuenta y pasar a otros subsistemas.</w:t>
       </w:r>
+      <w:bookmarkEnd w:id="1"/>
+      <w:bookmarkEnd w:id="2"/>
     </w:p>
     <w:p/>
     <w:p/>

</xml_diff>